<commit_message>
Improved our knowledbe Base file
</commit_message>
<xml_diff>
--- a/howToRunTheAgent.docx
+++ b/howToRunTheAgent.docx
@@ -138,7 +138,19 @@
         <w:rPr>
           <w:highlight w:val="none"/>
         </w:rPr>
-        <w:t xml:space="preserve">docker run -v "$(pwd)":/app ubuntu-crime-agent</w:t>
+        <w:t xml:space="preserve">docker run -v "$(pwd)":/app </w:t>
+      </w:r>
+      <w:r>
+        <w:rPr>
+          <w:highlight w:val="none"/>
+        </w:rPr>
+        <w:t xml:space="preserve">my-ai-lab3-agent</w:t>
+      </w:r>
+      <w:r/>
+      <w:r>
+        <w:rPr>
+          <w:highlight w:val="none"/>
+        </w:rPr>
       </w:r>
       <w:r>
         <w:rPr>
@@ -167,6 +179,120 @@
         <w:t xml:space="preserve"> </w:t>
       </w:r>
       <w:r/>
+    </w:p>
+    <w:p>
+      <w:pPr>
+        <w:pBdr/>
+        <w:spacing/>
+        <w:ind/>
+        <w:rPr>
+          <w:highlight w:val="none"/>
+        </w:rPr>
+      </w:pPr>
+      <w:r>
+        <w:rPr>
+          <w:highlight w:val="none"/>
+        </w:rPr>
+        <w:t xml:space="preserve">You will enter inside into the container. Inside the container you can run</w:t>
+      </w:r>
+      <w:r>
+        <w:rPr>
+          <w:highlight w:val="none"/>
+        </w:rPr>
+      </w:r>
+    </w:p>
+    <w:p>
+      <w:pPr>
+        <w:pBdr/>
+        <w:spacing/>
+        <w:ind/>
+        <w:rPr>
+          <w:highlight w:val="none"/>
+        </w:rPr>
+      </w:pPr>
+      <w:r>
+        <w:rPr>
+          <w:highlight w:val="none"/>
+        </w:rPr>
+      </w:r>
+      <w:r>
+        <w:rPr>
+          <w:highlight w:val="none"/>
+        </w:rPr>
+        <w:t xml:space="preserve">python3 runme.py</w:t>
+      </w:r>
+      <w:r>
+        <w:rPr>
+          <w:highlight w:val="none"/>
+        </w:rPr>
+      </w:r>
+      <w:r>
+        <w:rPr>
+          <w:highlight w:val="none"/>
+        </w:rPr>
+      </w:r>
+    </w:p>
+    <w:p>
+      <w:pPr>
+        <w:pBdr/>
+        <w:spacing/>
+        <w:ind/>
+        <w:rPr>
+          <w:highlight w:val="none"/>
+        </w:rPr>
+      </w:pPr>
+      <w:r>
+        <w:rPr>
+          <w:highlight w:val="none"/>
+        </w:rPr>
+        <w:t xml:space="preserve">Swipl kb.pl</w:t>
+      </w:r>
+      <w:r>
+        <w:rPr>
+          <w:highlight w:val="none"/>
+        </w:rPr>
+      </w:r>
+    </w:p>
+    <w:p>
+      <w:pPr>
+        <w:pBdr/>
+        <w:spacing/>
+        <w:ind/>
+        <w:rPr>
+          <w:highlight w:val="none"/>
+        </w:rPr>
+      </w:pPr>
+      <w:r>
+        <w:rPr>
+          <w:highlight w:val="none"/>
+        </w:rPr>
+      </w:r>
+      <w:r>
+        <w:rPr>
+          <w:highlight w:val="none"/>
+        </w:rPr>
+      </w:r>
+    </w:p>
+    <w:p>
+      <w:pPr>
+        <w:pBdr/>
+        <w:spacing/>
+        <w:ind/>
+        <w:rPr>
+          <w:highlight w:val="none"/>
+        </w:rPr>
+      </w:pPr>
+      <w:r>
+        <w:rPr>
+          <w:highlight w:val="none"/>
+        </w:rPr>
+        <w:t xml:space="preserve">This is like normal computer os . Inside computer you can run it.</w:t>
+      </w:r>
+      <w:r>
+        <w:rPr>
+          <w:highlight w:val="none"/>
+        </w:rPr>
+      </w:r>
     </w:p>
     <w:sectPr>
       <w:footnotePr/>

</xml_diff>